<commit_message>
mad changes to draft sheet
edited draft to only include home chef use. This will be easier to manage as a project and will look nicer in end build, also sets baseline for port to professional kitchens later if time allows, while allowing for baseline tasks to be completed in a timely manner
</commit_message>
<xml_diff>
--- a/GUI Project Rough Draft.docx
+++ b/GUI Project Rough Draft.docx
@@ -108,7 +108,13 @@
       </w:r>
       <w:r>
         <w:tab/>
-        <w:t>This program will be used to create weekly/monthly/yearly expense reports for either home users or commercial kitchens to keep up with incoming and outgoing food product expenses. These reports will be displayed as graphs as well as lists of flagged items either being underused (going bad) or overused (losing money) based on a database of recipes/inventory upkept by the end user.</w:t>
+        <w:t xml:space="preserve">This program will be used to create monthly expense reports for home keep up with </w:t>
+      </w:r>
+      <w:r>
+        <w:t>manage</w:t>
+      </w:r>
+      <w:r>
+        <w:t xml:space="preserve"> food product expenses. These reports will be displayed as graphs as well as lists of flagged items either being underused (going bad) or overused (losing money) based on a database of recipes/inventory upkept by the end user.</w:t>
       </w:r>
     </w:p>
     <w:p>
@@ -137,7 +143,7 @@
         <w:t xml:space="preserve"> </w:t>
       </w:r>
       <w:r>
-        <w:t>increases the ease of workflow for the managers/home chefs who wish to have an easier way to manage their inventory.</w:t>
+        <w:t>increases the ease of workflow for home chefs who wish to have an easier way to manage their inventory.</w:t>
       </w:r>
     </w:p>
     <w:p>
@@ -289,248 +295,6 @@
     </w:p>
     <w:p>
       <w:pPr>
-        <w:pStyle w:val="ListParagraph"/>
-        <w:numPr>
-          <w:ilvl w:val="0"/>
-          <w:numId w:val="2"/>
-        </w:numPr>
-        <w:spacing w:after="0" w:line="240" w:lineRule="auto"/>
-        <w:textAlignment w:val="center"/>
-        <w:rPr>
-          <w:rFonts w:ascii="Calibri" w:eastAsia="Times New Roman" w:hAnsi="Calibri" w:cs="Calibri"/>
-        </w:rPr>
-      </w:pPr>
-      <w:r>
-        <w:rPr>
-          <w:rFonts w:ascii="Calibri" w:eastAsia="Times New Roman" w:hAnsi="Calibri" w:cs="Calibri"/>
-        </w:rPr>
-        <w:t xml:space="preserve">We can do this program for either home or commercial kitchens does not matter to </w:t>
-      </w:r>
-      <w:proofErr w:type="gramStart"/>
-      <w:r>
-        <w:rPr>
-          <w:rFonts w:ascii="Calibri" w:eastAsia="Times New Roman" w:hAnsi="Calibri" w:cs="Calibri"/>
-        </w:rPr>
-        <w:t>me</w:t>
-      </w:r>
-      <w:proofErr w:type="gramEnd"/>
-    </w:p>
-    <w:p>
-      <w:pPr>
-        <w:pStyle w:val="ListParagraph"/>
-        <w:numPr>
-          <w:ilvl w:val="1"/>
-          <w:numId w:val="2"/>
-        </w:numPr>
-        <w:spacing w:after="0" w:line="240" w:lineRule="auto"/>
-        <w:textAlignment w:val="center"/>
-        <w:rPr>
-          <w:rFonts w:ascii="Calibri" w:eastAsia="Times New Roman" w:hAnsi="Calibri" w:cs="Calibri"/>
-        </w:rPr>
-      </w:pPr>
-      <w:r>
-        <w:rPr>
-          <w:rFonts w:ascii="Calibri" w:eastAsia="Times New Roman" w:hAnsi="Calibri" w:cs="Calibri"/>
-        </w:rPr>
-        <w:t>Pros for at home:</w:t>
-      </w:r>
-    </w:p>
-    <w:p>
-      <w:pPr>
-        <w:pStyle w:val="ListParagraph"/>
-        <w:numPr>
-          <w:ilvl w:val="2"/>
-          <w:numId w:val="2"/>
-        </w:numPr>
-        <w:spacing w:after="0" w:line="240" w:lineRule="auto"/>
-        <w:textAlignment w:val="center"/>
-        <w:rPr>
-          <w:rFonts w:ascii="Calibri" w:eastAsia="Times New Roman" w:hAnsi="Calibri" w:cs="Calibri"/>
-        </w:rPr>
-      </w:pPr>
-      <w:r>
-        <w:rPr>
-          <w:rFonts w:ascii="Calibri" w:eastAsia="Times New Roman" w:hAnsi="Calibri" w:cs="Calibri"/>
-        </w:rPr>
-        <w:t xml:space="preserve">Less UX code to write no pricing/sales </w:t>
-      </w:r>
-      <w:proofErr w:type="gramStart"/>
-      <w:r>
-        <w:rPr>
-          <w:rFonts w:ascii="Calibri" w:eastAsia="Times New Roman" w:hAnsi="Calibri" w:cs="Calibri"/>
-        </w:rPr>
-        <w:t>evaluations</w:t>
-      </w:r>
-      <w:proofErr w:type="gramEnd"/>
-    </w:p>
-    <w:p>
-      <w:pPr>
-        <w:pStyle w:val="ListParagraph"/>
-        <w:numPr>
-          <w:ilvl w:val="2"/>
-          <w:numId w:val="2"/>
-        </w:numPr>
-        <w:spacing w:after="0" w:line="240" w:lineRule="auto"/>
-        <w:textAlignment w:val="center"/>
-        <w:rPr>
-          <w:rFonts w:ascii="Calibri" w:eastAsia="Times New Roman" w:hAnsi="Calibri" w:cs="Calibri"/>
-        </w:rPr>
-      </w:pPr>
-      <w:r>
-        <w:rPr>
-          <w:rFonts w:ascii="Calibri" w:eastAsia="Times New Roman" w:hAnsi="Calibri" w:cs="Calibri"/>
-        </w:rPr>
-        <w:t xml:space="preserve">Easier to test will be a very straightforward </w:t>
-      </w:r>
-      <w:proofErr w:type="gramStart"/>
-      <w:r>
-        <w:rPr>
-          <w:rFonts w:ascii="Calibri" w:eastAsia="Times New Roman" w:hAnsi="Calibri" w:cs="Calibri"/>
-        </w:rPr>
-        <w:t>program</w:t>
-      </w:r>
-      <w:proofErr w:type="gramEnd"/>
-    </w:p>
-    <w:p>
-      <w:pPr>
-        <w:pStyle w:val="ListParagraph"/>
-        <w:numPr>
-          <w:ilvl w:val="2"/>
-          <w:numId w:val="2"/>
-        </w:numPr>
-        <w:spacing w:after="0" w:line="240" w:lineRule="auto"/>
-        <w:textAlignment w:val="center"/>
-        <w:rPr>
-          <w:rFonts w:ascii="Calibri" w:eastAsia="Times New Roman" w:hAnsi="Calibri" w:cs="Calibri"/>
-        </w:rPr>
-      </w:pPr>
-      <w:r>
-        <w:rPr>
-          <w:rFonts w:ascii="Calibri" w:eastAsia="Times New Roman" w:hAnsi="Calibri" w:cs="Calibri"/>
-        </w:rPr>
-        <w:t xml:space="preserve">Should turn out very user friendly and will have more time to make a nicer looking </w:t>
-      </w:r>
-      <w:proofErr w:type="gramStart"/>
-      <w:r>
-        <w:rPr>
-          <w:rFonts w:ascii="Calibri" w:eastAsia="Times New Roman" w:hAnsi="Calibri" w:cs="Calibri"/>
-        </w:rPr>
-        <w:t>UI</w:t>
-      </w:r>
-      <w:proofErr w:type="gramEnd"/>
-    </w:p>
-    <w:p>
-      <w:pPr>
-        <w:pStyle w:val="ListParagraph"/>
-        <w:numPr>
-          <w:ilvl w:val="1"/>
-          <w:numId w:val="2"/>
-        </w:numPr>
-        <w:spacing w:after="0" w:line="240" w:lineRule="auto"/>
-        <w:textAlignment w:val="center"/>
-        <w:rPr>
-          <w:rFonts w:ascii="Calibri" w:eastAsia="Times New Roman" w:hAnsi="Calibri" w:cs="Calibri"/>
-        </w:rPr>
-      </w:pPr>
-      <w:r>
-        <w:rPr>
-          <w:rFonts w:ascii="Calibri" w:eastAsia="Times New Roman" w:hAnsi="Calibri" w:cs="Calibri"/>
-        </w:rPr>
-        <w:t>Pros for commercial:</w:t>
-      </w:r>
-    </w:p>
-    <w:p>
-      <w:pPr>
-        <w:pStyle w:val="ListParagraph"/>
-        <w:numPr>
-          <w:ilvl w:val="2"/>
-          <w:numId w:val="2"/>
-        </w:numPr>
-        <w:spacing w:after="0" w:line="240" w:lineRule="auto"/>
-        <w:textAlignment w:val="center"/>
-        <w:rPr>
-          <w:rFonts w:ascii="Calibri" w:eastAsia="Times New Roman" w:hAnsi="Calibri" w:cs="Calibri"/>
-        </w:rPr>
-      </w:pPr>
-      <w:r>
-        <w:rPr>
-          <w:rFonts w:ascii="Calibri" w:eastAsia="Times New Roman" w:hAnsi="Calibri" w:cs="Calibri"/>
-        </w:rPr>
-        <w:t xml:space="preserve">Program will look more professional on a </w:t>
-      </w:r>
-      <w:proofErr w:type="gramStart"/>
-      <w:r>
-        <w:rPr>
-          <w:rFonts w:ascii="Calibri" w:eastAsia="Times New Roman" w:hAnsi="Calibri" w:cs="Calibri"/>
-        </w:rPr>
-        <w:t>resume</w:t>
-      </w:r>
-      <w:proofErr w:type="gramEnd"/>
-    </w:p>
-    <w:p>
-      <w:pPr>
-        <w:pStyle w:val="ListParagraph"/>
-        <w:numPr>
-          <w:ilvl w:val="2"/>
-          <w:numId w:val="2"/>
-        </w:numPr>
-        <w:spacing w:after="0" w:line="240" w:lineRule="auto"/>
-        <w:textAlignment w:val="center"/>
-        <w:rPr>
-          <w:rFonts w:ascii="Calibri" w:eastAsia="Times New Roman" w:hAnsi="Calibri" w:cs="Calibri"/>
-        </w:rPr>
-      </w:pPr>
-      <w:r>
-        <w:rPr>
-          <w:rFonts w:ascii="Calibri" w:eastAsia="Times New Roman" w:hAnsi="Calibri" w:cs="Calibri"/>
-        </w:rPr>
-        <w:t xml:space="preserve">It will take longer to write UX so UI may be very boring looking but UX will be </w:t>
-      </w:r>
-      <w:proofErr w:type="gramStart"/>
-      <w:r>
-        <w:rPr>
-          <w:rFonts w:ascii="Calibri" w:eastAsia="Times New Roman" w:hAnsi="Calibri" w:cs="Calibri"/>
-        </w:rPr>
-        <w:t>impressive</w:t>
-      </w:r>
-      <w:proofErr w:type="gramEnd"/>
-    </w:p>
-    <w:p>
-      <w:pPr>
-        <w:pStyle w:val="ListParagraph"/>
-        <w:numPr>
-          <w:ilvl w:val="2"/>
-          <w:numId w:val="2"/>
-        </w:numPr>
-        <w:spacing w:after="0" w:line="240" w:lineRule="auto"/>
-        <w:textAlignment w:val="center"/>
-        <w:rPr>
-          <w:rFonts w:ascii="Calibri" w:eastAsia="Times New Roman" w:hAnsi="Calibri" w:cs="Calibri"/>
-        </w:rPr>
-      </w:pPr>
-      <w:r>
-        <w:rPr>
-          <w:rFonts w:ascii="Calibri" w:eastAsia="Times New Roman" w:hAnsi="Calibri" w:cs="Calibri"/>
-        </w:rPr>
-        <w:t xml:space="preserve">More </w:t>
-      </w:r>
-      <w:proofErr w:type="gramStart"/>
-      <w:r>
-        <w:rPr>
-          <w:rFonts w:ascii="Calibri" w:eastAsia="Times New Roman" w:hAnsi="Calibri" w:cs="Calibri"/>
-        </w:rPr>
-        <w:t>real world</w:t>
-      </w:r>
-      <w:proofErr w:type="gramEnd"/>
-      <w:r>
-        <w:rPr>
-          <w:rFonts w:ascii="Calibri" w:eastAsia="Times New Roman" w:hAnsi="Calibri" w:cs="Calibri"/>
-        </w:rPr>
-        <w:t xml:space="preserve"> applications</w:t>
-      </w:r>
-    </w:p>
-    <w:p>
-      <w:pPr>
         <w:numPr>
           <w:ilvl w:val="0"/>
           <w:numId w:val="1"/>
@@ -688,7 +452,7 @@
         <w:rPr>
           <w:rFonts w:ascii="Calibri" w:eastAsia="Times New Roman" w:hAnsi="Calibri" w:cs="Calibri"/>
         </w:rPr>
-        <w:t>Weekly product sales</w:t>
+        <w:t>Prices for all inventory</w:t>
       </w:r>
     </w:p>
     <w:p>
@@ -708,7 +472,54 @@
         <w:rPr>
           <w:rFonts w:ascii="Calibri" w:eastAsia="Times New Roman" w:hAnsi="Calibri" w:cs="Calibri"/>
         </w:rPr>
-        <w:t>Weekly Discounts reports</w:t>
+        <w:t>Recipes which use specific items</w:t>
+      </w:r>
+    </w:p>
+    <w:p>
+      <w:pPr>
+        <w:numPr>
+          <w:ilvl w:val="4"/>
+          <w:numId w:val="1"/>
+        </w:numPr>
+        <w:spacing w:after="0" w:line="240" w:lineRule="auto"/>
+        <w:textAlignment w:val="center"/>
+        <w:rPr>
+          <w:rFonts w:ascii="Calibri" w:eastAsia="Times New Roman" w:hAnsi="Calibri" w:cs="Calibri"/>
+        </w:rPr>
+      </w:pPr>
+      <w:r>
+        <w:rPr>
+          <w:rFonts w:ascii="Calibri" w:eastAsia="Times New Roman" w:hAnsi="Calibri" w:cs="Calibri"/>
+        </w:rPr>
+        <w:t xml:space="preserve">Must include item prices to total to recipe </w:t>
+      </w:r>
+      <w:proofErr w:type="gramStart"/>
+      <w:r>
+        <w:rPr>
+          <w:rFonts w:ascii="Calibri" w:eastAsia="Times New Roman" w:hAnsi="Calibri" w:cs="Calibri"/>
+        </w:rPr>
+        <w:t>expense</w:t>
+      </w:r>
+      <w:proofErr w:type="gramEnd"/>
+    </w:p>
+    <w:p>
+      <w:pPr>
+        <w:numPr>
+          <w:ilvl w:val="0"/>
+          <w:numId w:val="1"/>
+        </w:numPr>
+        <w:spacing w:after="0" w:line="240" w:lineRule="auto"/>
+        <w:ind w:left="1260"/>
+        <w:textAlignment w:val="center"/>
+        <w:rPr>
+          <w:rFonts w:ascii="Calibri" w:eastAsia="Times New Roman" w:hAnsi="Calibri" w:cs="Calibri"/>
+        </w:rPr>
+      </w:pPr>
+      <w:r>
+        <w:rPr>
+          <w:rFonts w:ascii="Calibri" w:eastAsia="Times New Roman" w:hAnsi="Calibri" w:cs="Calibri"/>
+        </w:rPr>
+        <w:t>General Idea of this program is:</w:t>
       </w:r>
     </w:p>
     <w:p>
@@ -728,14 +539,216 @@
         <w:rPr>
           <w:rFonts w:ascii="Calibri" w:eastAsia="Times New Roman" w:hAnsi="Calibri" w:cs="Calibri"/>
         </w:rPr>
-        <w:t xml:space="preserve">Returns/comps </w:t>
+        <w:t xml:space="preserve">Take in weekly </w:t>
       </w:r>
       <w:proofErr w:type="gramStart"/>
       <w:r>
         <w:rPr>
           <w:rFonts w:ascii="Calibri" w:eastAsia="Times New Roman" w:hAnsi="Calibri" w:cs="Calibri"/>
         </w:rPr>
+        <w:t>expenses</w:t>
+      </w:r>
+      <w:proofErr w:type="gramEnd"/>
+    </w:p>
+    <w:p>
+      <w:pPr>
+        <w:numPr>
+          <w:ilvl w:val="1"/>
+          <w:numId w:val="1"/>
+        </w:numPr>
+        <w:spacing w:after="0" w:line="240" w:lineRule="auto"/>
+        <w:ind w:left="2520"/>
+        <w:textAlignment w:val="center"/>
+        <w:rPr>
+          <w:rFonts w:ascii="Calibri" w:eastAsia="Times New Roman" w:hAnsi="Calibri" w:cs="Calibri"/>
+        </w:rPr>
+      </w:pPr>
+      <w:r>
+        <w:rPr>
+          <w:rFonts w:ascii="Calibri" w:eastAsia="Times New Roman" w:hAnsi="Calibri" w:cs="Calibri"/>
+        </w:rPr>
+        <w:t xml:space="preserve">Divide them into </w:t>
+      </w:r>
+      <w:proofErr w:type="gramStart"/>
+      <w:r>
+        <w:rPr>
+          <w:rFonts w:ascii="Calibri" w:eastAsia="Times New Roman" w:hAnsi="Calibri" w:cs="Calibri"/>
+        </w:rPr>
+        <w:t>product by product</w:t>
+      </w:r>
+      <w:proofErr w:type="gramEnd"/>
+      <w:r>
+        <w:rPr>
+          <w:rFonts w:ascii="Calibri" w:eastAsia="Times New Roman" w:hAnsi="Calibri" w:cs="Calibri"/>
+        </w:rPr>
+        <w:t xml:space="preserve"> basis</w:t>
+      </w:r>
+    </w:p>
+    <w:p>
+      <w:pPr>
+        <w:numPr>
+          <w:ilvl w:val="1"/>
+          <w:numId w:val="1"/>
+        </w:numPr>
+        <w:spacing w:after="0" w:line="240" w:lineRule="auto"/>
+        <w:ind w:left="2520"/>
+        <w:textAlignment w:val="center"/>
+        <w:rPr>
+          <w:rFonts w:ascii="Calibri" w:eastAsia="Times New Roman" w:hAnsi="Calibri" w:cs="Calibri"/>
+        </w:rPr>
+      </w:pPr>
+      <w:r>
+        <w:rPr>
+          <w:rFonts w:ascii="Calibri" w:eastAsia="Times New Roman" w:hAnsi="Calibri" w:cs="Calibri"/>
+        </w:rPr>
+        <w:t xml:space="preserve">Use user input/stored recipes and stored products to determine over/under on product </w:t>
+      </w:r>
+      <w:proofErr w:type="gramStart"/>
+      <w:r>
+        <w:rPr>
+          <w:rFonts w:ascii="Calibri" w:eastAsia="Times New Roman" w:hAnsi="Calibri" w:cs="Calibri"/>
+        </w:rPr>
+        <w:t>usage</w:t>
+      </w:r>
+      <w:proofErr w:type="gramEnd"/>
+    </w:p>
+    <w:p>
+      <w:pPr>
+        <w:numPr>
+          <w:ilvl w:val="1"/>
+          <w:numId w:val="1"/>
+        </w:numPr>
+        <w:spacing w:after="0" w:line="240" w:lineRule="auto"/>
+        <w:ind w:left="2520"/>
+        <w:textAlignment w:val="center"/>
+        <w:rPr>
+          <w:rFonts w:ascii="Calibri" w:eastAsia="Times New Roman" w:hAnsi="Calibri" w:cs="Calibri"/>
+        </w:rPr>
+      </w:pPr>
+      <w:r>
+        <w:rPr>
+          <w:rFonts w:ascii="Calibri" w:eastAsia="Times New Roman" w:hAnsi="Calibri" w:cs="Calibri"/>
+        </w:rPr>
+        <w:t xml:space="preserve">Provide a way to add/delete specific </w:t>
+      </w:r>
+      <w:proofErr w:type="gramStart"/>
+      <w:r>
+        <w:rPr>
+          <w:rFonts w:ascii="Calibri" w:eastAsia="Times New Roman" w:hAnsi="Calibri" w:cs="Calibri"/>
+        </w:rPr>
+        <w:t>items</w:t>
+      </w:r>
+      <w:proofErr w:type="gramEnd"/>
+    </w:p>
+    <w:p>
+      <w:pPr>
+        <w:numPr>
+          <w:ilvl w:val="1"/>
+          <w:numId w:val="1"/>
+        </w:numPr>
+        <w:spacing w:after="0" w:line="240" w:lineRule="auto"/>
+        <w:ind w:left="2520"/>
+        <w:textAlignment w:val="center"/>
+        <w:rPr>
+          <w:rFonts w:ascii="Calibri" w:eastAsia="Times New Roman" w:hAnsi="Calibri" w:cs="Calibri"/>
+        </w:rPr>
+      </w:pPr>
+      <w:r>
+        <w:rPr>
+          <w:rFonts w:ascii="Calibri" w:eastAsia="Times New Roman" w:hAnsi="Calibri" w:cs="Calibri"/>
+        </w:rPr>
+        <w:t xml:space="preserve">Flag products that have been overused causing a loss to the </w:t>
+      </w:r>
+      <w:proofErr w:type="gramStart"/>
+      <w:r>
+        <w:rPr>
+          <w:rFonts w:ascii="Calibri" w:eastAsia="Times New Roman" w:hAnsi="Calibri" w:cs="Calibri"/>
+        </w:rPr>
+        <w:t>business</w:t>
+      </w:r>
+      <w:proofErr w:type="gramEnd"/>
+    </w:p>
+    <w:p>
+      <w:pPr>
+        <w:numPr>
+          <w:ilvl w:val="1"/>
+          <w:numId w:val="1"/>
+        </w:numPr>
+        <w:spacing w:after="0" w:line="240" w:lineRule="auto"/>
+        <w:ind w:left="2520"/>
+        <w:textAlignment w:val="center"/>
+        <w:rPr>
+          <w:rFonts w:ascii="Calibri" w:eastAsia="Times New Roman" w:hAnsi="Calibri" w:cs="Calibri"/>
+        </w:rPr>
+      </w:pPr>
+      <w:r>
+        <w:rPr>
+          <w:rFonts w:ascii="Calibri" w:eastAsia="Times New Roman" w:hAnsi="Calibri" w:cs="Calibri"/>
+        </w:rPr>
+        <w:t xml:space="preserve">Flag products that have been underused showing that some menu items are not being made </w:t>
+      </w:r>
+      <w:proofErr w:type="gramStart"/>
+      <w:r>
+        <w:rPr>
+          <w:rFonts w:ascii="Calibri" w:eastAsia="Times New Roman" w:hAnsi="Calibri" w:cs="Calibri"/>
+        </w:rPr>
+        <w:t>properly</w:t>
+      </w:r>
+      <w:proofErr w:type="gramEnd"/>
+    </w:p>
+    <w:p>
+      <w:pPr>
+        <w:numPr>
+          <w:ilvl w:val="1"/>
+          <w:numId w:val="1"/>
+        </w:numPr>
+        <w:spacing w:after="0" w:line="240" w:lineRule="auto"/>
+        <w:ind w:left="2520"/>
+        <w:textAlignment w:val="center"/>
+        <w:rPr>
+          <w:rFonts w:ascii="Calibri" w:eastAsia="Times New Roman" w:hAnsi="Calibri" w:cs="Calibri"/>
+        </w:rPr>
+      </w:pPr>
+      <w:r>
+        <w:rPr>
+          <w:rFonts w:ascii="Calibri" w:eastAsia="Times New Roman" w:hAnsi="Calibri" w:cs="Calibri"/>
+        </w:rPr>
+        <w:t xml:space="preserve">Ideally display a weekly updated report that shows statistics of sales and gains/losses due to inventory and compile yearly </w:t>
+      </w:r>
+      <w:proofErr w:type="gramStart"/>
+      <w:r>
+        <w:rPr>
+          <w:rFonts w:ascii="Calibri" w:eastAsia="Times New Roman" w:hAnsi="Calibri" w:cs="Calibri"/>
+        </w:rPr>
         <w:t>reports</w:t>
+      </w:r>
+      <w:proofErr w:type="gramEnd"/>
+    </w:p>
+    <w:p>
+      <w:pPr>
+        <w:numPr>
+          <w:ilvl w:val="1"/>
+          <w:numId w:val="1"/>
+        </w:numPr>
+        <w:spacing w:after="0" w:line="240" w:lineRule="auto"/>
+        <w:ind w:left="2520"/>
+        <w:textAlignment w:val="center"/>
+        <w:rPr>
+          <w:rFonts w:ascii="Calibri" w:eastAsia="Times New Roman" w:hAnsi="Calibri" w:cs="Calibri"/>
+        </w:rPr>
+      </w:pPr>
+      <w:r>
+        <w:rPr>
+          <w:rFonts w:ascii="Calibri" w:eastAsia="Times New Roman" w:hAnsi="Calibri" w:cs="Calibri"/>
+        </w:rPr>
+        <w:t xml:space="preserve">Users should have options to choose between dates to create new graphs, although this will be extra if we have the time, can be edited in later on for actual use at </w:t>
+      </w:r>
+      <w:proofErr w:type="gramStart"/>
+      <w:r>
+        <w:rPr>
+          <w:rFonts w:ascii="Calibri" w:eastAsia="Times New Roman" w:hAnsi="Calibri" w:cs="Calibri"/>
+        </w:rPr>
+        <w:t>home</w:t>
       </w:r>
       <w:proofErr w:type="gramEnd"/>
     </w:p>
@@ -756,7 +769,7 @@
         <w:rPr>
           <w:rFonts w:ascii="Calibri" w:eastAsia="Times New Roman" w:hAnsi="Calibri" w:cs="Calibri"/>
         </w:rPr>
-        <w:t>General Idea of this program is:</w:t>
+        <w:t>Testing of this program will consist of:</w:t>
       </w:r>
     </w:p>
     <w:p>
@@ -776,16 +789,22 @@
         <w:rPr>
           <w:rFonts w:ascii="Calibri" w:eastAsia="Times New Roman" w:hAnsi="Calibri" w:cs="Calibri"/>
         </w:rPr>
-        <w:t xml:space="preserve">Take in weekly sales </w:t>
+        <w:t xml:space="preserve">Loading a preset amount of recipes into the </w:t>
       </w:r>
       <w:proofErr w:type="gramStart"/>
       <w:r>
         <w:rPr>
           <w:rFonts w:ascii="Calibri" w:eastAsia="Times New Roman" w:hAnsi="Calibri" w:cs="Calibri"/>
         </w:rPr>
-        <w:t>reports</w:t>
+        <w:t>program(</w:t>
       </w:r>
       <w:proofErr w:type="gramEnd"/>
+      <w:r>
+        <w:rPr>
+          <w:rFonts w:ascii="Calibri" w:eastAsia="Times New Roman" w:hAnsi="Calibri" w:cs="Calibri"/>
+        </w:rPr>
+        <w:t>these will be loaded in as objects that the user can input/load in from text file)</w:t>
+      </w:r>
     </w:p>
     <w:p>
       <w:pPr>
@@ -804,307 +823,29 @@
         <w:rPr>
           <w:rFonts w:ascii="Calibri" w:eastAsia="Times New Roman" w:hAnsi="Calibri" w:cs="Calibri"/>
         </w:rPr>
-        <w:t xml:space="preserve">Divide them into </w:t>
+        <w:lastRenderedPageBreak/>
+        <w:t xml:space="preserve">User must manually enter each weeks inventory which will be stored in a </w:t>
       </w:r>
       <w:proofErr w:type="gramStart"/>
       <w:r>
         <w:rPr>
           <w:rFonts w:ascii="Calibri" w:eastAsia="Times New Roman" w:hAnsi="Calibri" w:cs="Calibri"/>
         </w:rPr>
-        <w:t>product by product</w:t>
+        <w:t>database</w:t>
+      </w:r>
+      <w:r>
+        <w:rPr>
+          <w:rFonts w:ascii="Calibri" w:eastAsia="Times New Roman" w:hAnsi="Calibri" w:cs="Calibri"/>
+        </w:rPr>
+        <w:t>(</w:t>
       </w:r>
       <w:proofErr w:type="gramEnd"/>
       <w:r>
         <w:rPr>
           <w:rFonts w:ascii="Calibri" w:eastAsia="Times New Roman" w:hAnsi="Calibri" w:cs="Calibri"/>
         </w:rPr>
-        <w:t xml:space="preserve"> basis</w:t>
-      </w:r>
-    </w:p>
-    <w:p>
-      <w:pPr>
-        <w:numPr>
-          <w:ilvl w:val="1"/>
-          <w:numId w:val="1"/>
-        </w:numPr>
-        <w:spacing w:after="0" w:line="240" w:lineRule="auto"/>
-        <w:ind w:left="2520"/>
-        <w:textAlignment w:val="center"/>
-        <w:rPr>
-          <w:rFonts w:ascii="Calibri" w:eastAsia="Times New Roman" w:hAnsi="Calibri" w:cs="Calibri"/>
-        </w:rPr>
-      </w:pPr>
-      <w:r>
-        <w:rPr>
-          <w:rFonts w:ascii="Calibri" w:eastAsia="Times New Roman" w:hAnsi="Calibri" w:cs="Calibri"/>
-        </w:rPr>
-        <w:t xml:space="preserve">Use user input/stored recipes and stored products to determine over/under on product </w:t>
-      </w:r>
-      <w:proofErr w:type="gramStart"/>
-      <w:r>
-        <w:rPr>
-          <w:rFonts w:ascii="Calibri" w:eastAsia="Times New Roman" w:hAnsi="Calibri" w:cs="Calibri"/>
-        </w:rPr>
-        <w:t>usage</w:t>
-      </w:r>
-      <w:proofErr w:type="gramEnd"/>
-    </w:p>
-    <w:p>
-      <w:pPr>
-        <w:numPr>
-          <w:ilvl w:val="1"/>
-          <w:numId w:val="1"/>
-        </w:numPr>
-        <w:spacing w:after="0" w:line="240" w:lineRule="auto"/>
-        <w:ind w:left="2520"/>
-        <w:textAlignment w:val="center"/>
-        <w:rPr>
-          <w:rFonts w:ascii="Calibri" w:eastAsia="Times New Roman" w:hAnsi="Calibri" w:cs="Calibri"/>
-        </w:rPr>
-      </w:pPr>
-      <w:r>
-        <w:rPr>
-          <w:rFonts w:ascii="Calibri" w:eastAsia="Times New Roman" w:hAnsi="Calibri" w:cs="Calibri"/>
-        </w:rPr>
-        <w:lastRenderedPageBreak/>
-        <w:t xml:space="preserve">Provide a way to add/delete specific </w:t>
-      </w:r>
-      <w:proofErr w:type="gramStart"/>
-      <w:r>
-        <w:rPr>
-          <w:rFonts w:ascii="Calibri" w:eastAsia="Times New Roman" w:hAnsi="Calibri" w:cs="Calibri"/>
-        </w:rPr>
-        <w:t>items</w:t>
-      </w:r>
-      <w:proofErr w:type="gramEnd"/>
-    </w:p>
-    <w:p>
-      <w:pPr>
-        <w:numPr>
-          <w:ilvl w:val="1"/>
-          <w:numId w:val="1"/>
-        </w:numPr>
-        <w:spacing w:after="0" w:line="240" w:lineRule="auto"/>
-        <w:ind w:left="2520"/>
-        <w:textAlignment w:val="center"/>
-        <w:rPr>
-          <w:rFonts w:ascii="Calibri" w:eastAsia="Times New Roman" w:hAnsi="Calibri" w:cs="Calibri"/>
-        </w:rPr>
-      </w:pPr>
-      <w:r>
-        <w:rPr>
-          <w:rFonts w:ascii="Calibri" w:eastAsia="Times New Roman" w:hAnsi="Calibri" w:cs="Calibri"/>
-        </w:rPr>
-        <w:t xml:space="preserve">Flag products that have been overused causing a loss to the </w:t>
-      </w:r>
-      <w:proofErr w:type="gramStart"/>
-      <w:r>
-        <w:rPr>
-          <w:rFonts w:ascii="Calibri" w:eastAsia="Times New Roman" w:hAnsi="Calibri" w:cs="Calibri"/>
-        </w:rPr>
-        <w:t>business</w:t>
-      </w:r>
-      <w:proofErr w:type="gramEnd"/>
-    </w:p>
-    <w:p>
-      <w:pPr>
-        <w:numPr>
-          <w:ilvl w:val="1"/>
-          <w:numId w:val="1"/>
-        </w:numPr>
-        <w:spacing w:after="0" w:line="240" w:lineRule="auto"/>
-        <w:ind w:left="2520"/>
-        <w:textAlignment w:val="center"/>
-        <w:rPr>
-          <w:rFonts w:ascii="Calibri" w:eastAsia="Times New Roman" w:hAnsi="Calibri" w:cs="Calibri"/>
-        </w:rPr>
-      </w:pPr>
-      <w:r>
-        <w:rPr>
-          <w:rFonts w:ascii="Calibri" w:eastAsia="Times New Roman" w:hAnsi="Calibri" w:cs="Calibri"/>
-        </w:rPr>
-        <w:t xml:space="preserve">Flag products that have been underused showing that some menu items are not being made </w:t>
-      </w:r>
-      <w:proofErr w:type="gramStart"/>
-      <w:r>
-        <w:rPr>
-          <w:rFonts w:ascii="Calibri" w:eastAsia="Times New Roman" w:hAnsi="Calibri" w:cs="Calibri"/>
-        </w:rPr>
-        <w:t>properly</w:t>
-      </w:r>
-      <w:proofErr w:type="gramEnd"/>
-    </w:p>
-    <w:p>
-      <w:pPr>
-        <w:numPr>
-          <w:ilvl w:val="1"/>
-          <w:numId w:val="1"/>
-        </w:numPr>
-        <w:spacing w:after="0" w:line="240" w:lineRule="auto"/>
-        <w:ind w:left="2520"/>
-        <w:textAlignment w:val="center"/>
-        <w:rPr>
-          <w:rFonts w:ascii="Calibri" w:eastAsia="Times New Roman" w:hAnsi="Calibri" w:cs="Calibri"/>
-        </w:rPr>
-      </w:pPr>
-      <w:r>
-        <w:rPr>
-          <w:rFonts w:ascii="Calibri" w:eastAsia="Times New Roman" w:hAnsi="Calibri" w:cs="Calibri"/>
-        </w:rPr>
-        <w:t xml:space="preserve">Ideally display a weekly updated report that shows statistics of sales and gains/losses due to inventory and compile yearly </w:t>
-      </w:r>
-      <w:proofErr w:type="gramStart"/>
-      <w:r>
-        <w:rPr>
-          <w:rFonts w:ascii="Calibri" w:eastAsia="Times New Roman" w:hAnsi="Calibri" w:cs="Calibri"/>
-        </w:rPr>
-        <w:t>reports</w:t>
-      </w:r>
-      <w:proofErr w:type="gramEnd"/>
-    </w:p>
-    <w:p>
-      <w:pPr>
-        <w:numPr>
-          <w:ilvl w:val="1"/>
-          <w:numId w:val="1"/>
-        </w:numPr>
-        <w:spacing w:after="0" w:line="240" w:lineRule="auto"/>
-        <w:ind w:left="2520"/>
-        <w:textAlignment w:val="center"/>
-        <w:rPr>
-          <w:rFonts w:ascii="Calibri" w:eastAsia="Times New Roman" w:hAnsi="Calibri" w:cs="Calibri"/>
-        </w:rPr>
-      </w:pPr>
-      <w:r>
-        <w:rPr>
-          <w:rFonts w:ascii="Calibri" w:eastAsia="Times New Roman" w:hAnsi="Calibri" w:cs="Calibri"/>
-        </w:rPr>
-        <w:t xml:space="preserve">Users should have options to choose between dates to create new graphs, although this will be extra if we have the time, can be edited in later on for actual use at </w:t>
-      </w:r>
-      <w:proofErr w:type="gramStart"/>
-      <w:r>
-        <w:rPr>
-          <w:rFonts w:ascii="Calibri" w:eastAsia="Times New Roman" w:hAnsi="Calibri" w:cs="Calibri"/>
-        </w:rPr>
-        <w:t>home</w:t>
-      </w:r>
-      <w:proofErr w:type="gramEnd"/>
-    </w:p>
-    <w:p>
-      <w:pPr>
-        <w:numPr>
-          <w:ilvl w:val="0"/>
-          <w:numId w:val="1"/>
-        </w:numPr>
-        <w:spacing w:after="0" w:line="240" w:lineRule="auto"/>
-        <w:ind w:left="1260"/>
-        <w:textAlignment w:val="center"/>
-        <w:rPr>
-          <w:rFonts w:ascii="Calibri" w:eastAsia="Times New Roman" w:hAnsi="Calibri" w:cs="Calibri"/>
-        </w:rPr>
-      </w:pPr>
-      <w:r>
-        <w:rPr>
-          <w:rFonts w:ascii="Calibri" w:eastAsia="Times New Roman" w:hAnsi="Calibri" w:cs="Calibri"/>
-        </w:rPr>
-        <w:t>Testing of this program will consist of:</w:t>
-      </w:r>
-    </w:p>
-    <w:p>
-      <w:pPr>
-        <w:numPr>
-          <w:ilvl w:val="1"/>
-          <w:numId w:val="1"/>
-        </w:numPr>
-        <w:spacing w:after="0" w:line="240" w:lineRule="auto"/>
-        <w:ind w:left="2520"/>
-        <w:textAlignment w:val="center"/>
-        <w:rPr>
-          <w:rFonts w:ascii="Calibri" w:eastAsia="Times New Roman" w:hAnsi="Calibri" w:cs="Calibri"/>
-        </w:rPr>
-      </w:pPr>
-      <w:r>
-        <w:rPr>
-          <w:rFonts w:ascii="Calibri" w:eastAsia="Times New Roman" w:hAnsi="Calibri" w:cs="Calibri"/>
-        </w:rPr>
-        <w:t xml:space="preserve">Loading a preset amount of recipes into the </w:t>
-      </w:r>
-      <w:proofErr w:type="gramStart"/>
-      <w:r>
-        <w:rPr>
-          <w:rFonts w:ascii="Calibri" w:eastAsia="Times New Roman" w:hAnsi="Calibri" w:cs="Calibri"/>
-        </w:rPr>
-        <w:t>program(</w:t>
-      </w:r>
-      <w:proofErr w:type="gramEnd"/>
-      <w:r>
-        <w:rPr>
-          <w:rFonts w:ascii="Calibri" w:eastAsia="Times New Roman" w:hAnsi="Calibri" w:cs="Calibri"/>
-        </w:rPr>
-        <w:t>these will be loaded in as objects that the user can input/load in from text file)</w:t>
-      </w:r>
-    </w:p>
-    <w:p>
-      <w:pPr>
-        <w:numPr>
-          <w:ilvl w:val="1"/>
-          <w:numId w:val="1"/>
-        </w:numPr>
-        <w:spacing w:after="0" w:line="240" w:lineRule="auto"/>
-        <w:ind w:left="2520"/>
-        <w:textAlignment w:val="center"/>
-        <w:rPr>
-          <w:rFonts w:ascii="Calibri" w:eastAsia="Times New Roman" w:hAnsi="Calibri" w:cs="Calibri"/>
-        </w:rPr>
-      </w:pPr>
-      <w:r>
-        <w:rPr>
-          <w:rFonts w:ascii="Calibri" w:eastAsia="Times New Roman" w:hAnsi="Calibri" w:cs="Calibri"/>
-        </w:rPr>
-        <w:t xml:space="preserve">User must manually enter each weeks inventory which will be stored in a </w:t>
-      </w:r>
-      <w:proofErr w:type="gramStart"/>
-      <w:r>
-        <w:rPr>
-          <w:rFonts w:ascii="Calibri" w:eastAsia="Times New Roman" w:hAnsi="Calibri" w:cs="Calibri"/>
-        </w:rPr>
-        <w:t>database(</w:t>
-      </w:r>
-      <w:proofErr w:type="gramEnd"/>
-      <w:r>
-        <w:rPr>
-          <w:rFonts w:ascii="Calibri" w:eastAsia="Times New Roman" w:hAnsi="Calibri" w:cs="Calibri"/>
-        </w:rPr>
-        <w:t>we can precompile some kind of local database to use for this, or use xml files whichever is easier)</w:t>
-      </w:r>
-    </w:p>
-    <w:p>
-      <w:pPr>
-        <w:numPr>
-          <w:ilvl w:val="1"/>
-          <w:numId w:val="1"/>
-        </w:numPr>
-        <w:spacing w:after="0" w:line="240" w:lineRule="auto"/>
-        <w:ind w:left="2520"/>
-        <w:textAlignment w:val="center"/>
-        <w:rPr>
-          <w:rFonts w:ascii="Calibri" w:eastAsia="Times New Roman" w:hAnsi="Calibri" w:cs="Calibri"/>
-        </w:rPr>
-      </w:pPr>
-      <w:r>
-        <w:rPr>
-          <w:rFonts w:ascii="Calibri" w:eastAsia="Times New Roman" w:hAnsi="Calibri" w:cs="Calibri"/>
-        </w:rPr>
-        <w:t xml:space="preserve">These files can either be manually selected or stored doesn't matter to me as long as we meet </w:t>
-      </w:r>
-      <w:proofErr w:type="gramStart"/>
-      <w:r>
-        <w:rPr>
-          <w:rFonts w:ascii="Calibri" w:eastAsia="Times New Roman" w:hAnsi="Calibri" w:cs="Calibri"/>
-        </w:rPr>
-        <w:t>parameters</w:t>
-      </w:r>
-      <w:proofErr w:type="gramEnd"/>
+        <w:t>JSON file for our purposes since it works natively with java)</w:t>
+      </w:r>
     </w:p>
     <w:p>
       <w:pPr>
@@ -1284,7 +1025,7 @@
         <w:sz w:val="20"/>
       </w:rPr>
     </w:lvl>
-    <w:lvl w:ilvl="2" w:tentative="1">
+    <w:lvl w:ilvl="2">
       <w:start w:val="1"/>
       <w:numFmt w:val="bullet"/>
       <w:lvlText w:val=""/>
@@ -1300,7 +1041,7 @@
         <w:sz w:val="20"/>
       </w:rPr>
     </w:lvl>
-    <w:lvl w:ilvl="3" w:tentative="1">
+    <w:lvl w:ilvl="3">
       <w:start w:val="1"/>
       <w:numFmt w:val="bullet"/>
       <w:lvlText w:val=""/>
@@ -1316,7 +1057,7 @@
         <w:sz w:val="20"/>
       </w:rPr>
     </w:lvl>
-    <w:lvl w:ilvl="4" w:tentative="1">
+    <w:lvl w:ilvl="4">
       <w:start w:val="1"/>
       <w:numFmt w:val="bullet"/>
       <w:lvlText w:val=""/>

</xml_diff>